<commit_message>
all tests are done
</commit_message>
<xml_diff>
--- a/backend/manual_tests/normal/outputs/10_formatted_ieee.docx
+++ b/backend/manual_tests/normal/outputs/10_formatted_ieee.docx
@@ -5,85 +5,85 @@
     <w:p>
       <w:pPr/>
       <w:r>
-        <w:t>Automated Document Processing System</w:t>
+        <w:t>Automated Academic Manuscript Formatter</w:t>
       </w:r>
     </w:p>
     <w:p>
       <w:pPr/>
       <w:r>
-        <w:t>This is the abstract-like section but without the keyword.</w:t>
+        <w:t>Rohit Kumar, Ananya Sharma, Vikram Patel</w:t>
       </w:r>
     </w:p>
     <w:p>
       <w:pPr/>
       <w:r>
-        <w:t>1 System Overview</w:t>
+        <w:t>Department of Computer Science</w:t>
       </w:r>
     </w:p>
     <w:p>
       <w:pPr/>
       <w:r>
-        <w:t>Content for section 1. This system uses advanced heuristics.</w:t>
+        <w:t>XYZ University</w:t>
       </w:r>
     </w:p>
     <w:p>
       <w:pPr/>
       <w:r>
-        <w:t>2 Technical Approach</w:t>
+        <w:t>Abstract</w:t>
       </w:r>
     </w:p>
     <w:p>
       <w:pPr/>
       <w:r>
-        <w:t>Content for section 2. We utilize a multi-layered pipeline.</w:t>
+        <w:t>This paper presents an automated system for converting poorly formatted academic manuscripts into publication-ready documents. The system reconstructs documents using deterministic rules and predefined templates, eliminating manual formatting effort and reducing submission errors.</w:t>
       </w:r>
     </w:p>
     <w:p>
       <w:pPr/>
       <w:r>
-        <w:t>2.1 Design Considerations</w:t>
+        <w:t>1 IntroductionAcademic publishing requires strict adherence to formatting guidelines imposed by journals and conferences. Researchers often spend significant time manually adjusting fonts, margins, headings, and references. This process is time-consuming, error-prone, and distracts from core research activities.</w:t>
       </w:r>
     </w:p>
     <w:p>
       <w:pPr/>
       <w:r>
-        <w:t>Content for section 2.1. Handling edge cases is priority.</w:t>
+        <w:t>2ethodology</w:t>
       </w:r>
     </w:p>
     <w:p>
       <w:pPr/>
       <w:r>
-        <w:t>3 Experimental Evaluation</w:t>
+        <w:t>The proposed system uses a pipeline-based architecture in which each stage performs a specific responsibility such as document parsing, structure detection, semantic classification, ad formatting. This modular approach ensures scalability, correctness, and maintainability.</w:t>
       </w:r>
     </w:p>
     <w:p>
       <w:pPr/>
       <w:r>
-        <w:t>Content for section 3. We tested on various datasets.</w:t>
+        <w:t>Figure 1: college logo</w:t>
       </w:r>
     </w:p>
     <w:p>
       <w:pPr/>
       <w:r>
-        <w:t>4 Observations and Insights</w:t>
+        <w:t>Table 1: Comparison of Formatting Methods</w:t>
       </w:r>
     </w:p>
     <w:p>
       <w:pPr/>
       <w:r>
-        <w:t>Content for section 4. The system is extremely robust.</w:t>
+        <w:t>REFERENCES</w:t>
       </w:r>
     </w:p>
     <w:p>
       <w:pPr/>
       <w:r>
-        <w:t>5 Closing Remarks</w:t>
+        <w:t>[1] John Smith, Automated Document Processing, Journal of Artificial Intelligence, 2021</w:t>
       </w:r>
     </w:p>
     <w:p>
       <w:pPr/>
       <w:r>
-        <w:t>Content for section 5. Future work includes Stage 2 implementation.</w:t>
+        <w:t>[2] Alice Brown, Acaic Formatting Tools and Systems, Publishing Technologies, 2020.</w:t>
       </w:r>
     </w:p>
     <w:sectPr>

</xml_diff>

<commit_message>
risks reduced and error solved
</commit_message>
<xml_diff>
--- a/backend/manual_tests/normal/outputs/10_formatted_ieee.docx
+++ b/backend/manual_tests/normal/outputs/10_formatted_ieee.docx
@@ -3,93 +3,278 @@
 <w:document xmlns:wpc="http://schemas.microsoft.com/office/word/2010/wordprocessingCanvas" xmlns:mo="http://schemas.microsoft.com/office/mac/office/2008/main" xmlns:mc="http://schemas.openxmlformats.org/markup-compatibility/2006" xmlns:mv="urn:schemas-microsoft-com:mac:vml" xmlns:o="urn:schemas-microsoft-com:office:office" xmlns:r="http://schemas.openxmlformats.org/officeDocument/2006/relationships" xmlns:m="http://schemas.openxmlformats.org/officeDocument/2006/math" xmlns:v="urn:schemas-microsoft-com:vml" xmlns:wp14="http://schemas.microsoft.com/office/word/2010/wordprocessingDrawing" xmlns:wp="http://schemas.openxmlformats.org/drawingml/2006/wordprocessingDrawing" xmlns:w10="urn:schemas-microsoft-com:office:word" xmlns:w="http://schemas.openxmlformats.org/wordprocessingml/2006/main" xmlns:w14="http://schemas.microsoft.com/office/word/2010/wordml" xmlns:wpg="http://schemas.microsoft.com/office/word/2010/wordprocessingGroup" xmlns:wpi="http://schemas.microsoft.com/office/word/2010/wordprocessingInk" xmlns:wne="http://schemas.microsoft.com/office/word/2006/wordml" xmlns:wps="http://schemas.microsoft.com/office/word/2010/wordprocessingShape" mc:Ignorable="w14 wp14">
   <w:body>
     <w:p>
-      <w:pPr/>
       <w:r>
-        <w:t>Automated Academic Manuscript Formatter</w:t>
+        <w:t xml:space="preserve"/>
+      </w:r>
+    </w:p>
+    <w:p>
+      <w:pPr>
+        <w:pStyle w:val="Title"/>
+      </w:pPr>
+      <w:r>
+        <w:t xml:space="preserve">Test Paper</w:t>
       </w:r>
     </w:p>
     <w:p>
       <w:pPr/>
       <w:r>
-        <w:t>Rohit Kumar, Ananya Sharma, Vikram Patel</w:t>
+        <w:t xml:space="preserve">Test Author</w:t>
       </w:r>
     </w:p>
     <w:p>
       <w:pPr/>
       <w:r>
-        <w:t>Department of Computer Science</w:t>
+        <w:t xml:space="preserve">February 21, 2026</w:t>
+      </w:r>
+    </w:p>
+    <w:p>
+      <w:r>
+        <w:t xml:space="preserve"/>
+      </w:r>
+    </w:p>
+    <w:p>
+      <w:r>
+        <w:t>IEEE Template</w:t>
+      </w:r>
+    </w:p>
+    <w:p>
+      <w:r>
+        <w:t xml:space="preserve"/>
+      </w:r>
+    </w:p>
+    <w:p>
+      <w:r>
+        <w:t xml:space="preserve"/>
       </w:r>
     </w:p>
     <w:p>
       <w:pPr/>
       <w:r>
-        <w:t>XYZ University</w:t>
+        <w:t xml:space="preserve">Page 1</w:t>
+      </w:r>
+    </w:p>
+    <w:p>
+      <w:r>
+        <w:t xml:space="preserve"/>
+      </w:r>
+    </w:p>
+    <w:p>
+      <w:r>
+        <w:t xml:space="preserve"/>
+      </w:r>
+    </w:p>
+    <w:p>
+      <w:r>
+        <w:t xml:space="preserve"/>
+      </w:r>
+    </w:p>
+    <w:p>
+      <w:r>
+        <w:t xml:space="preserve"/>
+      </w:r>
+    </w:p>
+    <w:p>
+      <w:r>
+        <w:t xml:space="preserve"/>
+      </w:r>
+    </w:p>
+    <w:p>
+      <w:pPr>
+        <w:pStyle w:val="Heading1"/>
+      </w:pPr>
+      <w:r>
+        <w:t xml:space="preserve">Body</w:t>
+      </w:r>
+    </w:p>
+    <w:p>
+      <w:r>
+        <w:t xml:space="preserve"/>
       </w:r>
     </w:p>
     <w:p>
       <w:pPr/>
       <w:r>
-        <w:t>Abstract</w:t>
+        <w:t xml:space="preserve">Automated Academic Manuscript Formatter</w:t>
+      </w:r>
+    </w:p>
+    <w:p>
+      <w:r>
+        <w:t xml:space="preserve"/>
       </w:r>
     </w:p>
     <w:p>
       <w:pPr/>
       <w:r>
-        <w:t>This paper presents an automated system for converting poorly formatted academic manuscripts into publication-ready documents. The system reconstructs documents using deterministic rules and predefined templates, eliminating manual formatting effort and reducing submission errors.</w:t>
+        <w:t xml:space="preserve">Rohit Kumar, Ananya Sharma, Vikram Patel</w:t>
+      </w:r>
+    </w:p>
+    <w:p>
+      <w:r>
+        <w:t xml:space="preserve"/>
       </w:r>
     </w:p>
     <w:p>
       <w:pPr/>
       <w:r>
-        <w:t>1 IntroductionAcademic publishing requires strict adherence to formatting guidelines imposed by journals and conferences. Researchers often spend significant time manually adjusting fonts, margins, headings, and references. This process is time-consuming, error-prone, and distracts from core research activities.</w:t>
+        <w:t xml:space="preserve">Department of Computer Science</w:t>
+      </w:r>
+    </w:p>
+    <w:p>
+      <w:r>
+        <w:t xml:space="preserve"/>
       </w:r>
     </w:p>
     <w:p>
       <w:pPr/>
       <w:r>
-        <w:t>2ethodology</w:t>
+        <w:t xml:space="preserve">XYZ University</w:t>
+      </w:r>
+    </w:p>
+    <w:p>
+      <w:r>
+        <w:t xml:space="preserve"/>
       </w:r>
     </w:p>
     <w:p>
       <w:pPr/>
       <w:r>
-        <w:t>The proposed system uses a pipeline-based architecture in which each stage performs a specific responsibility such as document parsing, structure detection, semantic classification, ad formatting. This modular approach ensures scalability, correctness, and maintainability.</w:t>
+        <w:t xml:space="preserve">Abstract</w:t>
+      </w:r>
+    </w:p>
+    <w:p>
+      <w:r>
+        <w:t xml:space="preserve"/>
       </w:r>
     </w:p>
     <w:p>
       <w:pPr/>
       <w:r>
-        <w:t>Figure 1: college logo</w:t>
+        <w:t xml:space="preserve">This paper presents an automated system for converting poorly formatted academic manuscripts into publication-ready documents. The system reconstructs documents using deterministic rules and predefined templates, eliminating manual formatting effort and reducing submission errors.</w:t>
+      </w:r>
+    </w:p>
+    <w:p>
+      <w:r>
+        <w:t xml:space="preserve"/>
       </w:r>
     </w:p>
     <w:p>
       <w:pPr/>
       <w:r>
-        <w:t>Table 1: Comparison of Formatting Methods</w:t>
+        <w:t xml:space="preserve">1 IntroductionAcademic publishing requires strict adherence to formatting guidelines imposed by journals and conferences. Researchers often spend significant time manually adjusting fonts, margins, headings, and references. This process is time-consuming, error-prone, and distracts from core research activities.</w:t>
+      </w:r>
+    </w:p>
+    <w:p>
+      <w:r>
+        <w:t xml:space="preserve"/>
       </w:r>
     </w:p>
     <w:p>
       <w:pPr/>
       <w:r>
-        <w:t>REFERENCES</w:t>
+        <w:t xml:space="preserve">2ethodology</w:t>
+      </w:r>
+    </w:p>
+    <w:p>
+      <w:r>
+        <w:t xml:space="preserve"/>
       </w:r>
     </w:p>
     <w:p>
       <w:pPr/>
       <w:r>
-        <w:t>[1] John Smith, Automated Document Processing, Journal of Artificial Intelligence, 2021</w:t>
+        <w:t xml:space="preserve">The proposed system uses a pipeline-based architecture in which each stage performs a specific responsibility such as document parsing, structure detection, semantic classification, ad formatting. This modular approach ensures scalability, correctness, and maintainability.</w:t>
+      </w:r>
+    </w:p>
+    <w:p>
+      <w:r>
+        <w:t xml:space="preserve"/>
       </w:r>
     </w:p>
     <w:p>
       <w:pPr/>
       <w:r>
-        <w:t>[2] Alice Brown, Acaic Formatting Tools and Systems, Publishing Technologies, 2020.</w:t>
+        <w:t xml:space="preserve">Figure 1: college logo</w:t>
+      </w:r>
+    </w:p>
+    <w:p>
+      <w:r>
+        <w:t xml:space="preserve"/>
+      </w:r>
+    </w:p>
+    <w:p>
+      <w:pPr/>
+      <w:r>
+        <w:t xml:space="preserve">Table 1: Comparison of Formatting Methods</w:t>
+      </w:r>
+    </w:p>
+    <w:p>
+      <w:r>
+        <w:t xml:space="preserve"/>
+      </w:r>
+    </w:p>
+    <w:p>
+      <w:pPr/>
+      <w:r>
+        <w:t xml:space="preserve">REFERENCES</w:t>
+      </w:r>
+    </w:p>
+    <w:p>
+      <w:r>
+        <w:t xml:space="preserve"/>
+      </w:r>
+    </w:p>
+    <w:p>
+      <w:pPr/>
+      <w:r>
+        <w:t xml:space="preserve">[1] John Smith, Automated Document Processing, Journal of Artificial Intelligence, 2021</w:t>
+      </w:r>
+    </w:p>
+    <w:p>
+      <w:r>
+        <w:t xml:space="preserve"/>
+      </w:r>
+    </w:p>
+    <w:p>
+      <w:pPr/>
+      <w:r>
+        <w:t xml:space="preserve">[2] Alice Brown, Acaic Formatting Tools and Systems, Publishing Technologies, 2020.</w:t>
+      </w:r>
+    </w:p>
+    <w:p>
+      <w:r>
+        <w:t xml:space="preserve"/>
+      </w:r>
+    </w:p>
+    <w:p>
+      <w:r>
+        <w:t xml:space="preserve"/>
+      </w:r>
+    </w:p>
+    <w:p>
+      <w:r>
+        <w:t xml:space="preserve"/>
+      </w:r>
+    </w:p>
+    <w:p>
+      <w:r>
+        <w:t xml:space="preserve"/>
+      </w:r>
+    </w:p>
+    <w:p>
+      <w:pPr/>
+      <w:r>
+        <w:t xml:space="preserve">Page 1</w:t>
+      </w:r>
+    </w:p>
+    <w:p>
+      <w:r>
+        <w:t xml:space="preserve"/>
       </w:r>
     </w:p>
     <w:sectPr>
       <w:pgSz w:w="12240" w:h="15840"/>
       <w:pgMar w:top="1440" w:right="1800" w:bottom="1440" w:left="1800" w:header="720" w:footer="720" w:gutter="0"/>
-      <w:cols w:space="720" w:num="2"/>
+      <w:cols w:space="720"/>
       <w:docGrid w:linePitch="360"/>
     </w:sectPr>
   </w:body>
@@ -459,10 +644,6 @@
     <w:name w:val="Normal"/>
     <w:qFormat/>
     <w:rsid w:val="00FC693F"/>
-    <w:rPr>
-      <w:rFonts w:ascii="Times New Roman" w:hAnsi="Times New Roman"/>
-      <w:sz w:val="20"/>
-    </w:rPr>
   </w:style>
   <w:style w:type="paragraph" w:styleId="Header">
     <w:name w:val="header"/>
@@ -523,7 +704,7 @@
       <w:outlineLvl w:val="0"/>
     </w:pPr>
     <w:rPr>
-      <w:rFonts w:asciiTheme="majorHAnsi" w:eastAsiaTheme="majorEastAsia" w:hAnsiTheme="majorHAnsi" w:cstheme="majorBidi" w:ascii="Times New Roman" w:hAnsi="Times New Roman"/>
+      <w:rFonts w:asciiTheme="majorHAnsi" w:eastAsiaTheme="majorEastAsia" w:hAnsiTheme="majorHAnsi" w:cstheme="majorBidi"/>
       <w:b/>
       <w:bCs/>
       <w:color w:val="365F91" w:themeColor="accent1" w:themeShade="BF"/>
@@ -547,11 +728,11 @@
       <w:outlineLvl w:val="1"/>
     </w:pPr>
     <w:rPr>
-      <w:rFonts w:asciiTheme="majorHAnsi" w:eastAsiaTheme="majorEastAsia" w:hAnsiTheme="majorHAnsi" w:cstheme="majorBidi" w:ascii="Times New Roman" w:hAnsi="Times New Roman"/>
+      <w:rFonts w:asciiTheme="majorHAnsi" w:eastAsiaTheme="majorEastAsia" w:hAnsiTheme="majorHAnsi" w:cstheme="majorBidi"/>
       <w:b/>
       <w:bCs/>
       <w:color w:val="4F81BD" w:themeColor="accent1"/>
-      <w:sz w:val="24"/>
+      <w:sz w:val="26"/>
       <w:szCs w:val="26"/>
     </w:rPr>
   </w:style>
@@ -571,11 +752,10 @@
       <w:outlineLvl w:val="2"/>
     </w:pPr>
     <w:rPr>
-      <w:rFonts w:asciiTheme="majorHAnsi" w:eastAsiaTheme="majorEastAsia" w:hAnsiTheme="majorHAnsi" w:cstheme="majorBidi" w:ascii="Times New Roman" w:hAnsi="Times New Roman"/>
+      <w:rFonts w:asciiTheme="majorHAnsi" w:eastAsiaTheme="majorEastAsia" w:hAnsiTheme="majorHAnsi" w:cstheme="majorBidi"/>
       <w:b/>
       <w:bCs/>
       <w:color w:val="4F81BD" w:themeColor="accent1"/>
-      <w:sz w:val="22"/>
     </w:rPr>
   </w:style>
   <w:style w:type="paragraph" w:styleId="Heading4">

</xml_diff>